<commit_message>
Arquivo pdf do manual criado.
</commit_message>
<xml_diff>
--- a/Curso/Manual da impressora 3D Cloner DH Plus.docx
+++ b/Curso/Manual da impressora 3D Cloner DH Plus.docx
@@ -1040,7 +1040,7 @@
           <w:rtl w:val="0"/>
           <w:lang w:val="en-US"/>
         </w:rPr>
-        <w:t>Esta será a primeira impressão do programa.</w:t>
+        <w:t>Esta será a primeira tela do programa.</w:t>
       </w:r>
     </w:p>
     <w:p>
@@ -3455,7 +3455,7 @@
           <w:rtl w:val="0"/>
           <w:lang w:val="en-US"/>
         </w:rPr>
-        <w:t xml:space="preserve">Para escolher um tamanho adequando do objeto coloque os valores no seguintes campos: </w:t>
+        <w:t xml:space="preserve">Para escolher um tamanho adequado do objeto coloque os valores no seguintes campos: </w:t>
       </w:r>
       <w:r>
         <w:rPr>
@@ -4444,7 +4444,7 @@
           <w:rtl w:val="0"/>
           <w:lang w:val="en-US"/>
         </w:rPr>
-        <w:t xml:space="preserve"> em 35 o objeto UFS ficou desproporcional o retângulo, então vamos selecionar um valor maior no caso 50.</w:t>
+        <w:t xml:space="preserve"> em 35 o objeto UFS ficou desproporcional ao retângulo, então vamos selecionar um valor maior no caso 50.</w:t>
       </w:r>
     </w:p>
     <w:p>
@@ -5055,20 +5055,7 @@
           <w:rtl w:val="0"/>
           <w:lang w:val="pt-BR"/>
         </w:rPr>
-        <w:t>CASE PARA O ARDUINO UNO</w:t>
-      </w:r>
-      <w:r>
-        <w:rPr>
-          <w:b/>
-          <w:bCs/>
-          <w:color w:val="333333"/>
-          <w:sz w:val="24"/>
-          <w:szCs w:val="24"/>
-          <w:highlight w:val="white"/>
-          <w:rtl w:val="0"/>
-          <w:lang w:val="en-US"/>
-        </w:rPr>
-        <w:t xml:space="preserve"> NO MATTER CONTROL 2.0 </w:t>
+        <w:t xml:space="preserve">CASE </w:t>
       </w:r>
       <w:bookmarkStart w:id="0" w:name="_GoBack"/>
       <w:bookmarkEnd w:id="0"/>
@@ -5081,9 +5068,22 @@
           <w:szCs w:val="24"/>
           <w:highlight w:val="white"/>
           <w:rtl w:val="0"/>
-          <w:lang w:val="en-US"/>
-        </w:rPr>
-        <w:t>NO WINDOWS 10</w:t>
+          <w:lang w:val="pt-BR"/>
+        </w:rPr>
+        <w:t>PARA O ARDUINO UNO</w:t>
+      </w:r>
+      <w:r>
+        <w:rPr>
+          <w:b/>
+          <w:bCs/>
+          <w:color w:val="333333"/>
+          <w:sz w:val="24"/>
+          <w:szCs w:val="24"/>
+          <w:highlight w:val="white"/>
+          <w:rtl w:val="0"/>
+          <w:lang w:val="en-US"/>
+        </w:rPr>
+        <w:t xml:space="preserve"> NO MATTER CONTROL 2.0 NO WINDOWS 10</w:t>
       </w:r>
     </w:p>
     <w:p>
@@ -5121,8 +5121,8 @@
   </w:docDefaults>
   <w:latentStyles w:count="260" w:defQFormat="0" w:defUnhideWhenUsed="1" w:defSemiHidden="1" w:defUIPriority="99" w:defLockedState="0">
     <w:lsdException w:qFormat="1" w:unhideWhenUsed="0" w:uiPriority="0" w:semiHidden="0" w:name="Normal"/>
-    <w:lsdException w:unhideWhenUsed="0" w:uiPriority="0" w:semiHidden="0" w:name="heading 1"/>
-    <w:lsdException w:unhideWhenUsed="0" w:uiPriority="0" w:semiHidden="0" w:name="heading 2"/>
+    <w:lsdException w:qFormat="1" w:unhideWhenUsed="0" w:uiPriority="0" w:semiHidden="0" w:name="heading 1"/>
+    <w:lsdException w:qFormat="1" w:unhideWhenUsed="0" w:uiPriority="0" w:semiHidden="0" w:name="heading 2"/>
     <w:lsdException w:unhideWhenUsed="0" w:uiPriority="0" w:semiHidden="0" w:name="heading 3"/>
     <w:lsdException w:qFormat="1" w:unhideWhenUsed="0" w:uiPriority="0" w:semiHidden="0" w:name="heading 4"/>
     <w:lsdException w:qFormat="1" w:unhideWhenUsed="0" w:uiPriority="0" w:semiHidden="0" w:name="heading 5"/>
@@ -5289,6 +5289,7 @@
     <w:name w:val="heading 1"/>
     <w:basedOn w:val="1"/>
     <w:next w:val="1"/>
+    <w:qFormat/>
     <w:uiPriority w:val="0"/>
     <w:pPr>
       <w:keepNext/>
@@ -5304,6 +5305,7 @@
     <w:name w:val="heading 2"/>
     <w:basedOn w:val="1"/>
     <w:next w:val="1"/>
+    <w:qFormat/>
     <w:uiPriority w:val="0"/>
     <w:pPr>
       <w:keepNext/>

</xml_diff>